<commit_message>
Add first example (Schema & resolver)
</commit_message>
<xml_diff>
--- a/nestjs.docx
+++ b/nestjs.docx
@@ -258,52 +258,110 @@
           <w:sz w:val="24"/>
           <w:szCs w:val="24"/>
         </w:rPr>
-        <w:t>-server-express</w:t>
+        <w:t xml:space="preserve">-server-express </w:t>
+      </w:r>
+      <w:proofErr w:type="spellStart"/>
+      <w:r>
+        <w:rPr>
+          <w:rFonts w:ascii="Consolas" w:eastAsia="Times New Roman" w:hAnsi="Consolas" w:cs="Courier New"/>
+          <w:color w:val="F7F7F7"/>
+          <w:sz w:val="24"/>
+          <w:szCs w:val="24"/>
+        </w:rPr>
+        <w:t>graphql</w:t>
+      </w:r>
+      <w:proofErr w:type="spellEnd"/>
+      <w:r>
+        <w:rPr>
+          <w:rFonts w:ascii="Consolas" w:eastAsia="Times New Roman" w:hAnsi="Consolas" w:cs="Courier New"/>
+          <w:color w:val="F7F7F7"/>
+          <w:sz w:val="24"/>
+          <w:szCs w:val="24"/>
+        </w:rPr>
+        <w:t xml:space="preserve">-tools </w:t>
+      </w:r>
+      <w:proofErr w:type="spellStart"/>
+      <w:r>
+        <w:rPr>
+          <w:rFonts w:ascii="Consolas" w:eastAsia="Times New Roman" w:hAnsi="Consolas" w:cs="Courier New"/>
+          <w:color w:val="F7F7F7"/>
+          <w:sz w:val="24"/>
+          <w:szCs w:val="24"/>
+        </w:rPr>
+        <w:t>graphql</w:t>
+      </w:r>
+      <w:proofErr w:type="spellEnd"/>
+    </w:p>
+    <w:p>
+      <w:proofErr w:type="spellStart"/>
+      <w:r>
+        <w:t>Có</w:t>
+      </w:r>
+      <w:proofErr w:type="spellEnd"/>
+      <w:r>
+        <w:t xml:space="preserve"> 2 </w:t>
+      </w:r>
+      <w:proofErr w:type="spellStart"/>
+      <w:r>
+        <w:t>cách</w:t>
+      </w:r>
+      <w:proofErr w:type="spellEnd"/>
+      <w:r>
+        <w:t xml:space="preserve"> </w:t>
+      </w:r>
+      <w:proofErr w:type="spellStart"/>
+      <w:r>
+        <w:t>tiếp</w:t>
+      </w:r>
+      <w:proofErr w:type="spellEnd"/>
+      <w:r>
+        <w:t xml:space="preserve"> </w:t>
+      </w:r>
+      <w:proofErr w:type="spellStart"/>
+      <w:r>
+        <w:t>cận</w:t>
+      </w:r>
+      <w:proofErr w:type="spellEnd"/>
+      <w:r>
+        <w:t>:</w:t>
+      </w:r>
+    </w:p>
+    <w:p>
+      <w:r>
+        <w:t>Schema first &amp; Code first</w:t>
+      </w:r>
+    </w:p>
+    <w:p>
+      <w:pPr>
+        <w:rPr>
+          <w:b/>
+        </w:rPr>
+      </w:pPr>
+      <w:r>
+        <w:rPr>
+          <w:b/>
+        </w:rPr>
+        <w:t>Code first</w:t>
+      </w:r>
+      <w:r>
+        <w:rPr>
+          <w:b/>
+        </w:rPr>
+        <w:t>:</w:t>
       </w:r>
       <w:bookmarkStart w:id="0" w:name="_GoBack"/>
       <w:bookmarkEnd w:id="0"/>
-      <w:r>
-        <w:rPr>
-          <w:rFonts w:ascii="Consolas" w:eastAsia="Times New Roman" w:hAnsi="Consolas" w:cs="Courier New"/>
-          <w:color w:val="F7F7F7"/>
-          <w:sz w:val="24"/>
-          <w:szCs w:val="24"/>
-        </w:rPr>
-        <w:t xml:space="preserve"> </w:t>
-      </w:r>
-      <w:proofErr w:type="spellStart"/>
-      <w:r>
-        <w:rPr>
-          <w:rFonts w:ascii="Consolas" w:eastAsia="Times New Roman" w:hAnsi="Consolas" w:cs="Courier New"/>
-          <w:color w:val="F7F7F7"/>
-          <w:sz w:val="24"/>
-          <w:szCs w:val="24"/>
-        </w:rPr>
+    </w:p>
+    <w:p>
+      <w:r>
+        <w:t>yarn add type-</w:t>
+      </w:r>
+      <w:proofErr w:type="spellStart"/>
+      <w:r>
         <w:t>graphql</w:t>
       </w:r>
       <w:proofErr w:type="spellEnd"/>
-      <w:r>
-        <w:rPr>
-          <w:rFonts w:ascii="Consolas" w:eastAsia="Times New Roman" w:hAnsi="Consolas" w:cs="Courier New"/>
-          <w:color w:val="F7F7F7"/>
-          <w:sz w:val="24"/>
-          <w:szCs w:val="24"/>
-        </w:rPr>
-        <w:t xml:space="preserve">-tools </w:t>
-      </w:r>
-      <w:proofErr w:type="spellStart"/>
-      <w:r>
-        <w:rPr>
-          <w:rFonts w:ascii="Consolas" w:eastAsia="Times New Roman" w:hAnsi="Consolas" w:cs="Courier New"/>
-          <w:color w:val="F7F7F7"/>
-          <w:sz w:val="24"/>
-          <w:szCs w:val="24"/>
-        </w:rPr>
-        <w:t>graphql</w:t>
-      </w:r>
-      <w:proofErr w:type="spellEnd"/>
     </w:p>
-    <w:p/>
     <w:sectPr>
       <w:pgSz w:w="12240" w:h="15840"/>
       <w:pgMar w:top="1440" w:right="1440" w:bottom="1440" w:left="1440" w:header="720" w:footer="720" w:gutter="0"/>

</xml_diff>

<commit_message>
add mutation , query (create Cat, get all cats)
</commit_message>
<xml_diff>
--- a/nestjs.docx
+++ b/nestjs.docx
@@ -349,18 +349,43 @@
         </w:rPr>
         <w:t>:</w:t>
       </w:r>
+    </w:p>
+    <w:p>
+      <w:r>
+        <w:t>yarn add type-</w:t>
+      </w:r>
+      <w:proofErr w:type="spellStart"/>
+      <w:r>
+        <w:t>graphql</w:t>
+      </w:r>
+      <w:proofErr w:type="spellEnd"/>
+    </w:p>
+    <w:p/>
+    <w:p>
+      <w:r>
+        <w:t>add DB mongo</w:t>
+      </w:r>
+    </w:p>
+    <w:p>
+      <w:r>
+        <w:t>yarn add @</w:t>
+      </w:r>
+      <w:proofErr w:type="spellStart"/>
+      <w:r>
+        <w:t>nestjs</w:t>
+      </w:r>
+      <w:proofErr w:type="spellEnd"/>
+      <w:r>
+        <w:t>/mongoose mongoose</w:t>
+      </w:r>
+    </w:p>
+    <w:p/>
+    <w:p>
+      <w:r>
+        <w:t>f2 rename class</w:t>
+      </w:r>
       <w:bookmarkStart w:id="0" w:name="_GoBack"/>
       <w:bookmarkEnd w:id="0"/>
-    </w:p>
-    <w:p>
-      <w:r>
-        <w:t>yarn add type-</w:t>
-      </w:r>
-      <w:proofErr w:type="spellStart"/>
-      <w:r>
-        <w:t>graphql</w:t>
-      </w:r>
-      <w:proofErr w:type="spellEnd"/>
     </w:p>
     <w:sectPr>
       <w:pgSz w:w="12240" w:h="15840"/>

</xml_diff>